<commit_message>
Practice report continue 2
</commit_message>
<xml_diff>
--- a/sem 7/Networks/task 5/ЛР 5.docx
+++ b/sem 7/Networks/task 5/ЛР 5.docx
@@ -3,29 +3,29 @@
 <manifest:manifest xmlns:manifest="urn:oasis:names:tc:opendocument:xmlns:manifest:1.0" xmlns:loext="urn:org:documentfoundation:names:experimental:office:xmlns:loext:1.0" manifest:version="1.3">
   <manifest:file-entry manifest:full-path="/" manifest:version="1.3" manifest:media-type="application/vnd.oasis.opendocument.text"/>
   <manifest:file-entry manifest:full-path="Configurations2/" manifest:media-type="application/vnd.sun.xml.ui.configuration"/>
+  <manifest:file-entry manifest:full-path="styles.xml" manifest:media-type="text/xml"/>
   <manifest:file-entry manifest:full-path="manifest.rdf" manifest:media-type="application/rdf+xml"/>
-  <manifest:file-entry manifest:full-path="styles.xml" manifest:media-type="text/xml"/>
+  <manifest:file-entry manifest:full-path="content.xml" manifest:media-type="text/xml"/>
   <manifest:file-entry manifest:full-path="meta.xml" manifest:media-type="text/xml"/>
   <manifest:file-entry manifest:full-path="settings.xml" manifest:media-type="text/xml"/>
-  <manifest:file-entry manifest:full-path="content.xml" manifest:media-type="text/xml"/>
+  <manifest:file-entry manifest:full-path="Pictures/100000010000027C000002E4AE74E793.png" manifest:media-type="image/png"/>
+  <manifest:file-entry manifest:full-path="Pictures/10000001000002800000021A61FC7D4A.png" manifest:media-type="image/png"/>
+  <manifest:file-entry manifest:full-path="Pictures/1000000100000288000003EAF3C816A9.png" manifest:media-type="image/png"/>
+  <manifest:file-entry manifest:full-path="Pictures/1000000100000237000001D4C62193C2.png" manifest:media-type="image/png"/>
+  <manifest:file-entry manifest:full-path="Pictures/1000000100000329000003D2622D3DA1.png" manifest:media-type="image/png"/>
+  <manifest:file-entry manifest:full-path="Pictures/10000001000001AC0000017185E0AF8D.png" manifest:media-type="image/png"/>
+  <manifest:file-entry manifest:full-path="Pictures/10000001000001B4000003AF9A2D0473.png" manifest:media-type="image/png"/>
+  <manifest:file-entry manifest:full-path="Pictures/10000001000003360000040D3B3E2B73.png" manifest:media-type="image/png"/>
+  <manifest:file-entry manifest:full-path="Pictures/10000001000001BA000003CBCD956E51.png" manifest:media-type="image/png"/>
+  <manifest:file-entry manifest:full-path="Pictures/100000010000035000000373A2E60226.png" manifest:media-type="image/png"/>
+  <manifest:file-entry manifest:full-path="Pictures/10000001000001B20000037A28D8CA20.png" manifest:media-type="image/png"/>
+  <manifest:file-entry manifest:full-path="Pictures/10000000000003D300000200E58CBE41.png" manifest:media-type="image/png"/>
   <manifest:file-entry manifest:full-path="Thumbnails/thumbnail.png" manifest:media-type="image/png"/>
-  <manifest:file-entry manifest:full-path="Pictures/1000000100000237000001D41FF749640CC4CF3B.png" manifest:media-type="image/png"/>
-  <manifest:file-entry manifest:full-path="Pictures/10000001000001BA000003CBF9511F57BE4E2D51.png" manifest:media-type="image/png"/>
-  <manifest:file-entry manifest:full-path="Pictures/10000000000003D30000020095FC419104BE2EE8.png" manifest:media-type="image/png"/>
-  <manifest:file-entry manifest:full-path="Pictures/10000001000001B4000003AF66A574DCF371E5C7.png" manifest:media-type="image/png"/>
-  <manifest:file-entry manifest:full-path="Pictures/10000001000001AC000001718CE954215AE9A2F9.png" manifest:media-type="image/png"/>
-  <manifest:file-entry manifest:full-path="Pictures/10000001000003360000040D8E4952282A800E14.png" manifest:media-type="image/png"/>
-  <manifest:file-entry manifest:full-path="Pictures/1000000100000329000003D2C6FD6E5BD936C670.png" manifest:media-type="image/png"/>
-  <manifest:file-entry manifest:full-path="Pictures/10000001000001B20000037AFE8B71DB74C3ABC5.png" manifest:media-type="image/png"/>
-  <manifest:file-entry manifest:full-path="Pictures/1000000100000350000003737D860C1BBB608E43.png" manifest:media-type="image/png"/>
-  <manifest:file-entry manifest:full-path="Pictures/1000000100000288000003EAE7567BD20ED01860.png" manifest:media-type="image/png"/>
-  <manifest:file-entry manifest:full-path="Pictures/10000001000002800000021A0B25E0B1DB3E1C3B.png" manifest:media-type="image/png"/>
-  <manifest:file-entry manifest:full-path="Pictures/100000010000027C000002E486A22F86DC728A5C.png" manifest:media-type="image/png"/>
 </manifest:manifest>
 </file>
 
 <file path=content.xml><?xml version="1.0" encoding="utf-8"?>
-<office:document-content xmlns:office="urn:oasis:names:tc:opendocument:xmlns:office:1.0" xmlns:ooo="http://openoffice.org/2004/office" xmlns:fo="urn:oasis:names:tc:opendocument:xmlns:xsl-fo-compatible:1.0" xmlns:xlink="http://www.w3.org/1999/xlink" xmlns:dc="http://purl.org/dc/elements/1.1/" xmlns:meta="urn:oasis:names:tc:opendocument:xmlns:meta:1.0" xmlns:style="urn:oasis:names:tc:opendocument:xmlns:style:1.0" xmlns:text="urn:oasis:names:tc:opendocument:xmlns:text:1.0" xmlns:rpt="http://openoffice.org/2005/report" xmlns:draw="urn:oasis:names:tc:opendocument:xmlns:drawing:1.0" xmlns:dr3d="urn:oasis:names:tc:opendocument:xmlns:dr3d:1.0" xmlns:svg="urn:oasis:names:tc:opendocument:xmlns:svg-compatible:1.0" xmlns:chart="urn:oasis:names:tc:opendocument:xmlns:chart:1.0" xmlns:table="urn:oasis:names:tc:opendocument:xmlns:table:1.0" xmlns:number="urn:oasis:names:tc:opendocument:xmlns:datastyle:1.0" xmlns:ooow="http://openoffice.org/2004/writer" xmlns:oooc="http://openoffice.org/2004/calc" xmlns:of="urn:oasis:names:tc:opendocument:xmlns:of:1.2" xmlns:xforms="http://www.w3.org/2002/xforms" xmlns:tableooo="http://openoffice.org/2009/table" xmlns:calcext="urn:org:documentfoundation:names:experimental:calc:xmlns:calcext:1.0" xmlns:drawooo="http://openoffice.org/2010/draw" xmlns:xhtml="http://www.w3.org/1999/xhtml" xmlns:loext="urn:org:documentfoundation:names:experimental:office:xmlns:loext:1.0" xmlns:field="urn:openoffice:names:experimental:ooo-ms-interop:xmlns:field:1.0" xmlns:math="http://www.w3.org/1998/Math/MathML" xmlns:form="urn:oasis:names:tc:opendocument:xmlns:form:1.0" xmlns:script="urn:oasis:names:tc:opendocument:xmlns:script:1.0" xmlns:formx="urn:openoffice:names:experimental:ooxml-odf-interop:xmlns:form:1.0" xmlns:dom="http://www.w3.org/2001/xml-events" xmlns:xsd="http://www.w3.org/2001/XMLSchema" xmlns:xsi="http://www.w3.org/2001/XMLSchema-instance" xmlns:grddl="http://www.w3.org/2003/g/data-view#" xmlns:css3t="http://www.w3.org/TR/css3-text/" xmlns:officeooo="http://openoffice.org/2009/office" office:version="1.3">
+<office:document-content xmlns:css3t="http://www.w3.org/TR/css3-text/" xmlns:grddl="http://www.w3.org/2003/g/data-view#" xmlns:xhtml="http://www.w3.org/1999/xhtml" xmlns:xsi="http://www.w3.org/2001/XMLSchema-instance" xmlns:xsd="http://www.w3.org/2001/XMLSchema" xmlns:xforms="http://www.w3.org/2002/xforms" xmlns:dom="http://www.w3.org/2001/xml-events" xmlns:script="urn:oasis:names:tc:opendocument:xmlns:script:1.0" xmlns:form="urn:oasis:names:tc:opendocument:xmlns:form:1.0" xmlns:math="http://www.w3.org/1998/Math/MathML" xmlns:office="urn:oasis:names:tc:opendocument:xmlns:office:1.0" xmlns:ooo="http://openoffice.org/2004/office" xmlns:fo="urn:oasis:names:tc:opendocument:xmlns:xsl-fo-compatible:1.0" xmlns:ooow="http://openoffice.org/2004/writer" xmlns:xlink="http://www.w3.org/1999/xlink" xmlns:drawooo="http://openoffice.org/2010/draw" xmlns:oooc="http://openoffice.org/2004/calc" xmlns:dc="http://purl.org/dc/elements/1.1/" xmlns:calcext="urn:org:documentfoundation:names:experimental:calc:xmlns:calcext:1.0" xmlns:style="urn:oasis:names:tc:opendocument:xmlns:style:1.0" xmlns:text="urn:oasis:names:tc:opendocument:xmlns:text:1.0" xmlns:of="urn:oasis:names:tc:opendocument:xmlns:of:1.2" xmlns:tableooo="http://openoffice.org/2009/table" xmlns:draw="urn:oasis:names:tc:opendocument:xmlns:drawing:1.0" xmlns:dr3d="urn:oasis:names:tc:opendocument:xmlns:dr3d:1.0" xmlns:rpt="http://openoffice.org/2005/report" xmlns:formx="urn:openoffice:names:experimental:ooxml-odf-interop:xmlns:form:1.0" xmlns:svg="urn:oasis:names:tc:opendocument:xmlns:svg-compatible:1.0" xmlns:chart="urn:oasis:names:tc:opendocument:xmlns:chart:1.0" xmlns:officeooo="http://openoffice.org/2009/office" xmlns:table="urn:oasis:names:tc:opendocument:xmlns:table:1.0" xmlns:meta="urn:oasis:names:tc:opendocument:xmlns:meta:1.0" xmlns:loext="urn:org:documentfoundation:names:experimental:office:xmlns:loext:1.0" xmlns:number="urn:oasis:names:tc:opendocument:xmlns:datastyle:1.0" xmlns:field="urn:openoffice:names:experimental:ooo-ms-interop:xmlns:field:1.0" office:version="1.3">
   <office:scripts/>
   <office:font-face-decls>
     <style:font-face style:name="Liberation Serif" svg:font-family="'Liberation Serif'" style:font-family-generic="roman" style:font-pitch="variable"/>
@@ -42,29 +42,65 @@
     <style:style style:name="P3" style:family="paragraph" style:parent-style-name="Standard">
       <style:text-properties fo:language="ru" fo:country="RU" style:text-underline-style="none" fo:font-weight="normal" officeooo:rsid="00175e3c" officeooo:paragraph-rsid="00175e3c" style:font-weight-asian="normal" style:font-weight-complex="normal"/>
     </style:style>
+    <style:style style:name="P4" style:family="paragraph" style:parent-style-name="Standard">
+      <style:text-properties fo:language="ru" fo:country="RU" style:text-underline-style="none" fo:font-weight="normal" officeooo:rsid="00175e3c" officeooo:paragraph-rsid="00175e3c" style:font-weight-asian="normal" style:font-weight-complex="normal"/>
+    </style:style>
+    <style:style style:name="P5" style:family="paragraph" style:parent-style-name="Standard">
+      <style:text-properties fo:language="ru" fo:country="RU" style:text-underline-style="solid" style:text-underline-width="auto" style:text-underline-color="font-color" fo:font-weight="bold" officeooo:rsid="00175e3c" officeooo:paragraph-rsid="001b260d" style:font-weight-asian="bold" style:font-weight-complex="bold"/>
+    </style:style>
     <style:style style:name="T1" style:family="text">
       <style:text-properties style:text-underline-style="solid" style:text-underline-width="auto" style:text-underline-color="font-color" fo:font-weight="bold" style:font-weight-asian="bold" style:font-weight-complex="bold"/>
     </style:style>
     <style:style style:name="T2" style:family="text">
+      <style:text-properties style:text-underline-style="solid" style:text-underline-width="auto" style:text-underline-color="font-color" fo:font-weight="bold" officeooo:rsid="001b382a" style:font-weight-asian="bold" style:font-weight-complex="bold"/>
+    </style:style>
+    <style:style style:name="T3" style:family="text">
       <style:text-properties fo:language="en" fo:country="US"/>
     </style:style>
+    <style:style style:name="T4" style:family="text">
+      <style:text-properties style:text-underline-style="none"/>
+    </style:style>
+    <style:style style:name="T5" style:family="text">
+      <style:text-properties style:text-underline-style="none" fo:font-weight="normal" officeooo:rsid="001b204e" style:font-weight-asian="normal" style:font-weight-complex="normal"/>
+    </style:style>
+    <style:style style:name="T6" style:family="text">
+      <style:text-properties style:text-underline-style="none" fo:font-weight="normal" officeooo:rsid="001b260d" style:font-weight-asian="normal" style:font-weight-complex="normal"/>
+    </style:style>
+    <style:style style:name="T7" style:family="text">
+      <style:text-properties style:text-underline-style="none" fo:font-weight="normal" officeooo:rsid="001c9dc4" style:font-weight-asian="normal" style:font-weight-complex="normal"/>
+    </style:style>
+    <style:style style:name="T8" style:family="text">
+      <style:text-properties style:text-underline-style="none" officeooo:rsid="001b260d"/>
+    </style:style>
+    <style:style style:name="T9" style:family="text">
+      <style:text-properties style:text-underline-style="none" fo:font-weight="bold" officeooo:rsid="001b382a" style:font-weight-asian="bold" style:font-weight-complex="bold"/>
+    </style:style>
+    <style:style style:name="T10" style:family="text">
+      <style:text-properties officeooo:rsid="001957f0"/>
+    </style:style>
+    <style:style style:name="T11" style:family="text">
+      <style:text-properties officeooo:rsid="001b260d"/>
+    </style:style>
+    <style:style style:name="T12" style:family="text">
+      <style:text-properties officeooo:rsid="001b382a"/>
+    </style:style>
     <style:style style:name="fr1" style:family="graphic" style:parent-style-name="Graphics">
-      <style:graphic-properties style:vertical-pos="top" style:vertical-rel="paragraph" style:horizontal-pos="center" style:horizontal-rel="paragraph" style:mirror="none" fo:clip="rect(0cm, 0cm, 0cm, 0cm)" draw:luminance="0%" draw:contrast="0%" draw:red="0%" draw:green="0%" draw:blue="0%" draw:gamma="100%" draw:color-inversion="false" draw:image-opacity="100%" draw:color-mode="standard"/>
+      <style:graphic-properties style:vertical-pos="top" style:vertical-rel="paragraph" style:horizontal-pos="center" style:horizontal-rel="paragraph" style:mirror="none" fo:clip="rect(0in, 0in, 0in, 0in)" draw:luminance="0%" draw:contrast="0%" draw:red="0%" draw:green="0%" draw:blue="0%" draw:gamma="100%" draw:color-inversion="false" draw:image-opacity="100%" draw:color-mode="standard"/>
     </style:style>
     <style:style style:name="fr2" style:family="graphic" style:parent-style-name="Graphics">
-      <style:graphic-properties style:vertical-pos="from-top" style:vertical-rel="paragraph" style:horizontal-pos="from-left" style:horizontal-rel="paragraph" style:mirror="none" fo:clip="rect(0cm, 0cm, 0cm, 0cm)" draw:luminance="0%" draw:contrast="0%" draw:red="0%" draw:green="0%" draw:blue="0%" draw:gamma="100%" draw:color-inversion="false" draw:image-opacity="100%" draw:color-mode="standard"/>
+      <style:graphic-properties style:vertical-pos="from-top" style:vertical-rel="paragraph" style:horizontal-pos="from-left" style:horizontal-rel="paragraph" style:mirror="none" fo:clip="rect(0in, 0in, 0in, 0in)" draw:luminance="0%" draw:contrast="0%" draw:red="0%" draw:green="0%" draw:blue="0%" draw:gamma="100%" draw:color-inversion="false" draw:image-opacity="100%" draw:color-mode="standard"/>
     </style:style>
     <style:style style:name="fr3" style:family="graphic" style:parent-style-name="Graphics">
-      <style:graphic-properties style:vertical-pos="top" style:vertical-rel="paragraph" style:mirror="none" fo:clip="rect(0cm, 0cm, 4.27cm, 0cm)" draw:luminance="0%" draw:contrast="0%" draw:red="0%" draw:green="0%" draw:blue="0%" draw:gamma="100%" draw:color-inversion="false" draw:image-opacity="100%" draw:color-mode="standard"/>
+      <style:graphic-properties style:vertical-pos="top" style:vertical-rel="paragraph" style:mirror="none" fo:clip="rect(0in, 0in, 1.6811in, 0in)" draw:luminance="0%" draw:contrast="0%" draw:red="0%" draw:green="0%" draw:blue="0%" draw:gamma="100%" draw:color-inversion="false" draw:image-opacity="100%" draw:color-mode="standard"/>
     </style:style>
     <style:style style:name="fr4" style:family="graphic" style:parent-style-name="Graphics">
-      <style:graphic-properties style:horizontal-pos="center" style:horizontal-rel="paragraph" style:mirror="none" fo:clip="rect(0cm, 0cm, 0cm, 0cm)" draw:luminance="0%" draw:contrast="0%" draw:red="0%" draw:green="0%" draw:blue="0%" draw:gamma="100%" draw:color-inversion="false" draw:image-opacity="100%" draw:color-mode="standard"/>
+      <style:graphic-properties style:horizontal-pos="center" style:horizontal-rel="paragraph" style:mirror="none" fo:clip="rect(0in, 0in, 0in, 0in)" draw:luminance="0%" draw:contrast="0%" draw:red="0%" draw:green="0%" draw:blue="0%" draw:gamma="100%" draw:color-inversion="false" draw:image-opacity="100%" draw:color-mode="standard"/>
     </style:style>
     <style:style style:name="fr5" style:family="graphic" style:parent-style-name="Graphics">
-      <style:graphic-properties style:mirror="none" fo:clip="rect(0cm, 0cm, 0cm, 0cm)" draw:luminance="0%" draw:contrast="0%" draw:red="0%" draw:green="0%" draw:blue="0%" draw:gamma="100%" draw:color-inversion="false" draw:image-opacity="100%" draw:color-mode="standard"/>
+      <style:graphic-properties style:vertical-pos="top" style:vertical-rel="paragraph" style:mirror="none" fo:clip="rect(0in, 0in, 0in, 0in)" draw:luminance="0%" draw:contrast="0%" draw:red="0%" draw:green="0%" draw:blue="0%" draw:gamma="100%" draw:color-inversion="false" draw:image-opacity="100%" draw:color-mode="standard"/>
     </style:style>
     <style:style style:name="fr6" style:family="graphic" style:parent-style-name="Graphics">
-      <style:graphic-properties style:vertical-pos="top" style:vertical-rel="paragraph" style:mirror="none" fo:clip="rect(0cm, 0cm, 0cm, 0cm)" draw:luminance="0%" draw:contrast="0%" draw:red="0%" draw:green="0%" draw:blue="0%" draw:gamma="100%" draw:color-inversion="false" draw:image-opacity="100%" draw:color-mode="standard"/>
+      <style:graphic-properties style:mirror="none" fo:clip="rect(0in, 0in, 0in, 0in)" draw:luminance="0%" draw:contrast="0%" draw:red="0%" draw:green="0%" draw:blue="0%" draw:gamma="100%" draw:color-inversion="false" draw:image-opacity="100%" draw:color-mode="standard"/>
     </style:style>
   </office:automatic-styles>
   <office:body>
@@ -77,10 +113,13 @@
         <text:sequence-decl text:display-outline-level="0" text:name="Figure"/>
       </text:sequence-decls>
       <text:p text:style-name="P1">Задание 1</text:p>
-      <text:p text:style-name="P1"/>
-      <text:p text:style-name="P3">
-        <draw:frame draw:style-name="fr5" draw:name="Изображение1" text:anchor-type="char" svg:width="17cm" svg:height="8.89cm" draw:z-index="0">
-          <draw:image xlink:href="Pictures/10000000000003D30000020095FC419104BE2EE8.png" xlink:type="simple" xlink:show="embed" xlink:actuate="onLoad" draw:mime-type="image/png"/>
+      <text:p text:style-name="P1">
+        <text:span text:style-name="T6">Просмотрим статистику работы Ethernet-подключения</text:span>
+        <text:line-break/>
+      </text:p>
+      <text:p text:style-name="P3">
+        <draw:frame draw:style-name="fr6" draw:name="Изображение1" text:anchor-type="char" svg:width="6.6929in" svg:height="3.5in" draw:z-index="0">
+          <draw:image xlink:href="Pictures/10000000000003D300000200E58CBE41.png" xlink:type="simple" xlink:show="embed" xlink:actuate="onLoad" draw:mime-type="image/png"/>
         </draw:frame>
         <text:line-break/>
       </text:p>
@@ -172,15 +211,19 @@
         <text:span text:style-name="T1"/>
       </text:p>
       <text:p text:style-name="P3">
-        <text:span text:style-name="T1"/>
-      </text:p>
-      <text:p text:style-name="P3">
         <text:soft-page-break/>
-        <text:span text:style-name="T1">Задание 2</text:span>
-      </text:p>
-      <text:p text:style-name="P3">
-        <draw:frame draw:style-name="fr2" draw:name="Изображение2" text:anchor-type="char" svg:x="1.991cm" svg:y="0.434cm" svg:width="11.696cm" svg:height="25.695cm" draw:z-index="1">
-          <draw:image xlink:href="Pictures/10000001000001BA000003CBF9511F57BE4E2D51.png" xlink:type="simple" xlink:show="embed" xlink:actuate="onLoad" draw:mime-type="image/png"/>
+        <text:span text:style-name="T1"/>
+      </text:p>
+      <text:p text:style-name="P3">
+        <text:span text:style-name="T1">
+          Задание 2
+          <text:line-break/>
+        </text:span>
+        <text:span text:style-name="T11">Просмотрим статистику работы сетевых протоколов с помощью флага -s (statistic)</text:span>
+      </text:p>
+      <text:p text:style-name="P3">
+        <draw:frame draw:style-name="fr2" draw:name="Изображение2" text:anchor-type="char" svg:x="0.7839in" svg:y="0.1709in" svg:width="4.6047in" svg:height="10.1161in" draw:z-index="1">
+          <draw:image xlink:href="Pictures/10000001000001BA000003CBCD956E51.png" xlink:type="simple" xlink:show="embed" xlink:actuate="onLoad" draw:mime-type="image/png"/>
         </draw:frame>
         <text:span text:style-name="T1"/>
       </text:p>
@@ -329,15 +372,166 @@
         <text:span text:style-name="T1"/>
       </text:p>
       <text:p text:style-name="P3">
-        <text:span text:style-name="T1"/>
-      </text:p>
-      <text:p text:style-name="P3">
-        <text:span text:style-name="T1"/>
-      </text:p>
-      <text:p text:style-name="P3">
-        <draw:frame draw:style-name="fr4" draw:name="Изображение3" text:anchor-type="char" svg:width="11.538cm" svg:height="24.954cm" draw:z-index="2">
-          <draw:image xlink:href="Pictures/10000001000001B4000003AF66A574DCF371E5C7.png" xlink:type="simple" xlink:show="embed" xlink:actuate="onLoad" draw:mime-type="image/png"/>
+        <text:soft-page-break/>
+        <text:span text:style-name="T1"/>
+      </text:p>
+      <text:p text:style-name="P3">
+        <text:span text:style-name="T1"/>
+      </text:p>
+      <text:p text:style-name="P3">
+        <draw:frame draw:style-name="fr4" draw:name="Изображение3" text:anchor-type="char" svg:width="4.5425in" svg:height="9.8244in" draw:z-index="2">
+          <draw:image xlink:href="Pictures/10000001000001B4000003AF9A2D0473.png" xlink:type="simple" xlink:show="embed" xlink:actuate="onLoad" draw:mime-type="image/png"/>
         </draw:frame>
+        <text:span text:style-name="T1"/>
+      </text:p>
+      <text:p text:style-name="P3">
+        <text:span text:style-name="T1"/>
+      </text:p>
+      <text:p text:style-name="P3">
+        <text:span text:style-name="T1"/>
+      </text:p>
+      <text:p text:style-name="P3">
+        <text:span text:style-name="T1"/>
+      </text:p>
+      <text:p text:style-name="P3">
+        <text:span text:style-name="T1"/>
+      </text:p>
+      <text:p text:style-name="P3">
+        <text:span text:style-name="T1"/>
+      </text:p>
+      <text:p text:style-name="P3">
+        <text:span text:style-name="T1"/>
+      </text:p>
+      <text:p text:style-name="P3">
+        <text:span text:style-name="T1"/>
+      </text:p>
+      <text:p text:style-name="P3">
+        <text:span text:style-name="T1"/>
+      </text:p>
+      <text:p text:style-name="P3">
+        <text:span text:style-name="T1"/>
+      </text:p>
+      <text:p text:style-name="P3">
+        <text:span text:style-name="T1"/>
+      </text:p>
+      <text:p text:style-name="P3">
+        <text:span text:style-name="T1"/>
+      </text:p>
+      <text:p text:style-name="P3">
+        <text:span text:style-name="T1"/>
+      </text:p>
+      <text:p text:style-name="P3">
+        <text:span text:style-name="T1"/>
+      </text:p>
+      <text:p text:style-name="P3">
+        <text:span text:style-name="T1"/>
+      </text:p>
+      <text:p text:style-name="P3">
+        <text:span text:style-name="T1"/>
+      </text:p>
+      <text:p text:style-name="P3">
+        <text:span text:style-name="T1"/>
+      </text:p>
+      <text:p text:style-name="P3">
+        <text:span text:style-name="T1"/>
+      </text:p>
+      <text:p text:style-name="P3">
+        <text:span text:style-name="T1"/>
+      </text:p>
+      <text:p text:style-name="P3">
+        <text:span text:style-name="T1"/>
+      </text:p>
+      <text:p text:style-name="P3">
+        <text:span text:style-name="T1"/>
+      </text:p>
+      <text:p text:style-name="P3">
+        <text:span text:style-name="T1"/>
+      </text:p>
+      <text:p text:style-name="P3">
+        <text:span text:style-name="T1"/>
+      </text:p>
+      <text:p text:style-name="P3">
+        <text:span text:style-name="T1"/>
+      </text:p>
+      <text:p text:style-name="P3">
+        <text:span text:style-name="T1"/>
+      </text:p>
+      <text:p text:style-name="P3">
+        <text:span text:style-name="T1"/>
+      </text:p>
+      <text:p text:style-name="P3">
+        <text:span text:style-name="T1"/>
+      </text:p>
+      <text:p text:style-name="P3">
+        <text:span text:style-name="T1"/>
+      </text:p>
+      <text:p text:style-name="P3">
+        <text:span text:style-name="T1"/>
+      </text:p>
+      <text:p text:style-name="P3">
+        <text:span text:style-name="T1"/>
+      </text:p>
+      <text:p text:style-name="P3">
+        <text:span text:style-name="T1"/>
+      </text:p>
+      <text:p text:style-name="P3">
+        <text:span text:style-name="T1"/>
+      </text:p>
+      <text:p text:style-name="P3">
+        <text:span text:style-name="T1"/>
+      </text:p>
+      <text:p text:style-name="P3">
+        <text:span text:style-name="T1"/>
+      </text:p>
+      <text:p text:style-name="P3">
+        <text:span text:style-name="T1"/>
+      </text:p>
+      <text:p text:style-name="P3">
+        <text:span text:style-name="T1"/>
+      </text:p>
+      <text:p text:style-name="P3">
+        <text:span text:style-name="T1"/>
+      </text:p>
+      <text:p text:style-name="P3">
+        <text:span text:style-name="T1"/>
+      </text:p>
+      <text:p text:style-name="P3">
+        <text:span text:style-name="T1"/>
+      </text:p>
+      <text:p text:style-name="P3">
+        <text:span text:style-name="T1"/>
+      </text:p>
+      <text:p text:style-name="P3">
+        <text:span text:style-name="T1"/>
+      </text:p>
+      <text:p text:style-name="P3">
+        <text:span text:style-name="T1"/>
+      </text:p>
+      <text:p text:style-name="P3">
+        <text:span text:style-name="T1"/>
+      </text:p>
+      <text:p text:style-name="P3">
+        <text:span text:style-name="T1"/>
+      </text:p>
+      <text:p text:style-name="P3">
+        <text:span text:style-name="T1"/>
+      </text:p>
+      <text:p text:style-name="P3">
+        <text:span text:style-name="T1"/>
+      </text:p>
+      <text:p text:style-name="P3">
+        <text:span text:style-name="T1"/>
+      </text:p>
+      <text:p text:style-name="P3">
+        <text:span text:style-name="T1"/>
+      </text:p>
+      <text:p text:style-name="P3">
+        <text:span text:style-name="T1"/>
+      </text:p>
+      <text:p text:style-name="P3">
+        <text:span text:style-name="T1"/>
+      </text:p>
+      <text:p text:style-name="P3">
         <text:soft-page-break/>
         <text:span text:style-name="T1"/>
       </text:p>
@@ -345,162 +539,18 @@
         <text:span text:style-name="T1"/>
       </text:p>
       <text:p text:style-name="P3">
-        <text:span text:style-name="T1"/>
-      </text:p>
-      <text:p text:style-name="P3">
-        <text:span text:style-name="T1"/>
-      </text:p>
-      <text:p text:style-name="P3">
-        <text:span text:style-name="T1"/>
-      </text:p>
-      <text:p text:style-name="P3">
-        <text:span text:style-name="T1"/>
-      </text:p>
-      <text:p text:style-name="P3">
-        <text:span text:style-name="T1"/>
-      </text:p>
-      <text:p text:style-name="P3">
-        <text:span text:style-name="T1"/>
-      </text:p>
-      <text:p text:style-name="P3">
-        <text:span text:style-name="T1"/>
-      </text:p>
-      <text:p text:style-name="P3">
-        <text:span text:style-name="T1"/>
-      </text:p>
-      <text:p text:style-name="P3">
-        <text:span text:style-name="T1"/>
-      </text:p>
-      <text:p text:style-name="P3">
-        <text:span text:style-name="T1"/>
-      </text:p>
-      <text:p text:style-name="P3">
-        <text:span text:style-name="T1"/>
-      </text:p>
-      <text:p text:style-name="P3">
-        <text:span text:style-name="T1"/>
-      </text:p>
-      <text:p text:style-name="P3">
-        <text:span text:style-name="T1"/>
-      </text:p>
-      <text:p text:style-name="P3">
-        <text:span text:style-name="T1"/>
-      </text:p>
-      <text:p text:style-name="P3">
-        <text:span text:style-name="T1"/>
-      </text:p>
-      <text:p text:style-name="P3">
-        <text:span text:style-name="T1"/>
-      </text:p>
-      <text:p text:style-name="P3">
-        <text:span text:style-name="T1"/>
-      </text:p>
-      <text:p text:style-name="P3">
-        <text:span text:style-name="T1"/>
-      </text:p>
-      <text:p text:style-name="P3">
-        <text:span text:style-name="T1"/>
-      </text:p>
-      <text:p text:style-name="P3">
-        <text:span text:style-name="T1"/>
-      </text:p>
-      <text:p text:style-name="P3">
-        <text:span text:style-name="T1"/>
-      </text:p>
-      <text:p text:style-name="P3">
-        <text:span text:style-name="T1"/>
-      </text:p>
-      <text:p text:style-name="P3">
-        <text:span text:style-name="T1"/>
-      </text:p>
-      <text:p text:style-name="P3">
-        <text:span text:style-name="T1"/>
-      </text:p>
-      <text:p text:style-name="P3">
-        <text:span text:style-name="T1"/>
-      </text:p>
-      <text:p text:style-name="P3">
-        <text:span text:style-name="T1"/>
-      </text:p>
-      <text:p text:style-name="P3">
-        <text:span text:style-name="T1"/>
-      </text:p>
-      <text:p text:style-name="P3">
-        <text:span text:style-name="T1"/>
-      </text:p>
-      <text:p text:style-name="P3">
-        <text:span text:style-name="T1"/>
-      </text:p>
-      <text:p text:style-name="P3">
-        <text:span text:style-name="T1"/>
-      </text:p>
-      <text:p text:style-name="P3">
-        <text:span text:style-name="T1"/>
-      </text:p>
-      <text:p text:style-name="P3">
-        <text:span text:style-name="T1"/>
-      </text:p>
-      <text:p text:style-name="P3">
-        <text:span text:style-name="T1"/>
-      </text:p>
-      <text:p text:style-name="P3">
-        <text:span text:style-name="T1"/>
-      </text:p>
-      <text:p text:style-name="P3">
-        <text:span text:style-name="T1"/>
-      </text:p>
-      <text:p text:style-name="P3">
-        <text:span text:style-name="T1"/>
-      </text:p>
-      <text:p text:style-name="P3">
-        <text:span text:style-name="T1"/>
-      </text:p>
-      <text:p text:style-name="P3">
-        <text:span text:style-name="T1"/>
-      </text:p>
-      <text:p text:style-name="P3">
-        <text:span text:style-name="T1"/>
-      </text:p>
-      <text:p text:style-name="P3">
-        <text:span text:style-name="T1"/>
-      </text:p>
-      <text:p text:style-name="P3">
-        <text:span text:style-name="T1"/>
-      </text:p>
-      <text:p text:style-name="P3">
-        <text:span text:style-name="T1"/>
-      </text:p>
-      <text:p text:style-name="P3">
-        <text:span text:style-name="T1"/>
-      </text:p>
-      <text:p text:style-name="P3">
-        <text:span text:style-name="T1"/>
-      </text:p>
-      <text:p text:style-name="P3">
-        <text:span text:style-name="T1"/>
-      </text:p>
-      <text:p text:style-name="P3">
-        <text:span text:style-name="T1"/>
-      </text:p>
-      <text:p text:style-name="P3">
-        <text:span text:style-name="T1"/>
-      </text:p>
-      <text:p text:style-name="P3">
-        <text:span text:style-name="T1"/>
-      </text:p>
-      <text:p text:style-name="P3">
-        <text:span text:style-name="T1"/>
-      </text:p>
-      <text:p text:style-name="P3">
-        <text:span text:style-name="T1"/>
-      </text:p>
-      <text:p text:style-name="P3">
-        <text:soft-page-break/>
-        <text:span text:style-name="T1">Задание 3</text:span>
-      </text:p>
-      <text:p text:style-name="P3">
-        <draw:frame draw:style-name="fr4" draw:name="Изображение4" text:anchor-type="char" svg:width="11.324cm" svg:height="9.763cm" draw:z-index="3">
-          <draw:image xlink:href="Pictures/10000001000001AC000001718CE954215AE9A2F9.png" xlink:type="simple" xlink:show="embed" xlink:actuate="onLoad" draw:mime-type="image/png"/>
+        <text:span text:style-name="T1">
+          Задание 3
+          <text:line-break/>
+        </text:span>
+        <text:span text:style-name="T12">Просмотрим статистику отдельно по протоколу ICMP</text:span>
+        <text:span text:style-name="T1">
+          <text:line-break/>
+        </text:span>
+      </text:p>
+      <text:p text:style-name="P3">
+        <draw:frame draw:style-name="fr4" draw:name="Изображение4" text:anchor-type="char" svg:width="4.4583in" svg:height="3.8437in" draw:z-index="3">
+          <draw:image xlink:href="Pictures/10000001000001AC0000017185E0AF8D.png" xlink:type="simple" xlink:show="embed" xlink:actuate="onLoad" draw:mime-type="image/png"/>
         </draw:frame>
         <text:span text:style-name="T1">
           <text:line-break/>
@@ -642,49 +692,56 @@
         <text:span text:style-name="T1"/>
       </text:p>
       <text:p text:style-name="P3">
-        <text:span text:style-name="T1"/>
-      </text:p>
-      <text:p text:style-name="P3">
-        <text:span text:style-name="T1"/>
-      </text:p>
-      <text:p text:style-name="P3">
-        <text:span text:style-name="T1"/>
-      </text:p>
-      <text:p text:style-name="P3">
-        <text:span text:style-name="T1"/>
-      </text:p>
-      <text:p text:style-name="P3">
         <text:soft-page-break/>
-        <text:span text:style-name="T1">Задание 4</text:span>
-      </text:p>
-      <text:p text:style-name="P3">
-        <text:span text:style-name="T1"/>
-      </text:p>
-      <text:p text:style-name="P3">
-        <draw:frame draw:style-name="fr6" draw:name="Изображение5" text:anchor-type="char" svg:width="17cm" svg:height="21.447cm" draw:z-index="4">
-          <draw:image xlink:href="Pictures/10000001000003360000040D8E4952282A800E14.png" xlink:type="simple" xlink:show="embed" xlink:actuate="onLoad" draw:mime-type="image/png"/>
+        <text:span text:style-name="T1"/>
+      </text:p>
+      <text:p text:style-name="P3">
+        <text:span text:style-name="T1"/>
+      </text:p>
+      <text:p text:style-name="P3">
+        <text:span text:style-name="T1"/>
+      </text:p>
+      <text:p text:style-name="P3">
+        <text:span text:style-name="T1"/>
+      </text:p>
+      <text:p text:style-name="P3">
+        <text:span text:style-name="T1">
+          Задание 4
+          <text:line-break/>
+        </text:span>
+        Командой netstat просмотри
+        <text:span text:style-name="T10">м </text:span>
+        список всех подключений TCP и прослушиваемых портов UDP 
+        <text:span text:style-name="T12">(-a)</text:span>
+      </text:p>
+      <text:p text:style-name="P3">
+        <text:span text:style-name="T1"/>
+      </text:p>
+      <text:p text:style-name="P3">
+        <draw:frame draw:style-name="fr5" draw:name="Изображение5" text:anchor-type="char" svg:width="6.6929in" svg:height="8.0957in" draw:z-index="4">
+          <draw:image xlink:href="Pictures/10000001000003360000040D3B3E2B73.png" xlink:type="simple" xlink:show="embed" xlink:actuate="onLoad" draw:mime-type="image/png"/>
         </draw:frame>
         <text:span text:style-name="T1">
           <text:line-break/>
         </text:span>
       </text:p>
       <text:p text:style-name="P3">
-        <text:span text:style-name="T1"/>
-      </text:p>
-      <text:p text:style-name="P3">
-        <text:span text:style-name="T1"/>
-      </text:p>
-      <text:p text:style-name="P3">
-        <text:span text:style-name="T1"/>
-      </text:p>
-      <text:p text:style-name="P3">
-        <text:span text:style-name="T1"/>
-      </text:p>
-      <text:p text:style-name="P3">
-        <draw:frame draw:style-name="fr5" draw:name="Изображение6" text:anchor-type="char" svg:width="17cm" svg:height="20.553cm" draw:z-index="5">
-          <draw:image xlink:href="Pictures/1000000100000329000003D2C6FD6E5BD936C670.png" xlink:type="simple" xlink:show="embed" xlink:actuate="onLoad" draw:mime-type="image/png"/>
+        <text:soft-page-break/>
+        <text:span text:style-name="T1"/>
+      </text:p>
+      <text:p text:style-name="P3">
+        <text:span text:style-name="T1"/>
+      </text:p>
+      <text:p text:style-name="P3">
+        <text:span text:style-name="T1"/>
+      </text:p>
+      <text:p text:style-name="P3">
+        <text:span text:style-name="T1"/>
+      </text:p>
+      <text:p text:style-name="P3">
+        <draw:frame draw:style-name="fr5" draw:name="Изображение6" text:anchor-type="char" svg:width="6.6929in" svg:height="8.0917in" draw:z-index="5">
+          <draw:image xlink:href="Pictures/1000000100000329000003D2622D3DA1.png" xlink:type="simple" xlink:show="embed" xlink:actuate="onLoad" draw:mime-type="image/png"/>
         </draw:frame>
-        <text:soft-page-break/>
         <text:span text:style-name="T1">
           <text:line-break/>
         </text:span>
@@ -702,22 +759,22 @@
         <text:span text:style-name="T1"/>
       </text:p>
       <text:p text:style-name="P3">
-        <text:span text:style-name="T1"/>
-      </text:p>
-      <text:p text:style-name="P3">
-        <text:span text:style-name="T1"/>
-      </text:p>
-      <text:p text:style-name="P3">
-        <text:span text:style-name="T1"/>
-      </text:p>
-      <text:p text:style-name="P3">
-        <text:span text:style-name="T1"/>
-      </text:p>
-      <text:p text:style-name="P3">
-        <draw:frame draw:style-name="fr4" draw:name="Изображение7" text:anchor-type="char" svg:width="11.485cm" svg:height="23.551cm" draw:z-index="6">
-          <draw:image xlink:href="Pictures/10000001000001B20000037AFE8B71DB74C3ABC5.png" xlink:type="simple" xlink:show="embed" xlink:actuate="onLoad" draw:mime-type="image/png"/>
+        <text:soft-page-break/>
+        <text:span text:style-name="T1"/>
+      </text:p>
+      <text:p text:style-name="P3">
+        <text:span text:style-name="T1"/>
+      </text:p>
+      <text:p text:style-name="P3">
+        <text:span text:style-name="T1"/>
+      </text:p>
+      <text:p text:style-name="P3">
+        <text:span text:style-name="T1"/>
+      </text:p>
+      <text:p text:style-name="P3">
+        <draw:frame draw:style-name="fr4" draw:name="Изображение7" text:anchor-type="char" svg:width="4.5217in" svg:height="9.272in" draw:z-index="6">
+          <draw:image xlink:href="Pictures/10000001000001B20000037A28D8CA20.png" xlink:type="simple" xlink:show="embed" xlink:actuate="onLoad" draw:mime-type="image/png"/>
         </draw:frame>
-        <text:soft-page-break/>
         <text:span text:style-name="T1">
           <text:line-break/>
         </text:span>
@@ -861,43 +918,28 @@
         <text:span text:style-name="T1"/>
       </text:p>
       <text:p text:style-name="P3">
-        <text:span text:style-name="T1"/>
-      </text:p>
-      <text:p text:style-name="P3">
-        <text:span text:style-name="T1"/>
-      </text:p>
-      <text:p text:style-name="P3">
-        <text:span text:style-name="T1"/>
-      </text:p>
-      <text:p text:style-name="P3">
-        <text:span text:style-name="T1"/>
-      </text:p>
-      <text:p text:style-name="P3">
         <text:soft-page-break/>
         <text:span text:style-name="T1">Задание 5</text:span>
       </text:p>
       <text:p text:style-name="P3">
-        <text:span text:style-name="T1"/>
-      </text:p>
-      <text:p text:style-name="P3">
         После установления соединения с сайтом 
-        <text:span text:style-name="T2">yandex.ru </text:span>
+        <text:span text:style-name="T3">yandex.ru </text:span>
         видим следующие изменения в списке подключений 
-        <text:span text:style-name="T2">TCP </text:span>
+        <text:span text:style-name="T3">TCP </text:span>
         и прослушиваемых портов 
-        <text:span text:style-name="T2">UDP:</text:span>
-      </text:p>
-      <text:p text:style-name="P3"/>
-      <text:p text:style-name="P3">
-        <draw:frame draw:style-name="fr4" draw:name="Изображение8" text:anchor-type="char" svg:width="15.004cm" svg:height="12.384cm" draw:z-index="7">
-          <draw:image xlink:href="Pictures/1000000100000237000001D41FF749640CC4CF3B.png" xlink:type="simple" xlink:show="embed" xlink:actuate="onLoad" draw:mime-type="image/png"/>
+        <text:span text:style-name="T3">UDP:</text:span>
+      </text:p>
+      <text:p text:style-name="P3"/>
+      <text:p text:style-name="P3">
+        <draw:frame draw:style-name="fr1" draw:name="Изображение8" text:anchor-type="char" svg:width="5.9071in" svg:height="4.8756in" draw:z-index="7">
+          <draw:image xlink:href="Pictures/1000000100000237000001D4C62193C2.png" xlink:type="simple" xlink:show="embed" xlink:actuate="onLoad" draw:mime-type="image/png"/>
         </draw:frame>
         <text:line-break/>
       </text:p>
       <text:p text:style-name="P3"/>
       <text:p text:style-name="P3">
-        <draw:frame draw:style-name="fr3" draw:name="Изображение9" text:anchor-type="char" svg:width="17cm" svg:height="14.466cm" draw:z-index="8">
-          <draw:image xlink:href="Pictures/1000000100000350000003737D860C1BBB608E43.png" xlink:type="simple" xlink:show="embed" xlink:actuate="onLoad" draw:mime-type="image/png"/>
+        <draw:frame draw:style-name="fr3" draw:name="Изображение9" text:anchor-type="char" svg:width="6.6929in" svg:height="5.6953in" draw:z-index="8">
+          <draw:image xlink:href="Pictures/100000010000035000000373A2E60226.png" xlink:type="simple" xlink:show="embed" xlink:actuate="onLoad" draw:mime-type="image/png"/>
         </draw:frame>
         <text:soft-page-break/>
         <text:line-break/>
@@ -924,14 +966,16 @@
       <text:p text:style-name="P3"/>
       <text:p text:style-name="P3"/>
       <text:p text:style-name="P2">
-        <draw:frame draw:style-name="fr2" draw:name="Изображение10" text:anchor-type="char" svg:x="0.026cm" svg:y="0.538cm" svg:width="17cm" svg:height="23.206cm" draw:z-index="9">
-          <draw:image xlink:href="Pictures/1000000100000288000003EAE7567BD20ED01860.png" xlink:type="simple" xlink:show="embed" xlink:actuate="onLoad" draw:mime-type="image/png"/>
-        </draw:frame>
         <text:soft-page-break/>
         Задание 6
       </text:p>
       <text:p text:style-name="P2">
-        <text:line-break/>
+        <draw:frame draw:style-name="fr2" draw:name="Изображение10" text:anchor-type="char" svg:x="0.0102in" svg:y="0.7492in" svg:width="6.6929in" svg:height="9.1362in" draw:z-index="9">
+          <draw:image xlink:href="Pictures/1000000100000288000003EAF3C816A9.png" xlink:type="simple" xlink:show="embed" xlink:actuate="onLoad" draw:mime-type="image/png"/>
+        </draw:frame>
+        <text:span text:style-name="T5">С помощью команды netstat определим 5 процессов, прослушивающих UDP порты. Все возможные PID выведены справа </text:span>
+        <text:span text:style-name="T7">(флаг -o)</text:span>
+        <text:span text:style-name="T5">. </text:span>
         <text:line-break/>
       </text:p>
       <text:p text:style-name="P1"/>
@@ -939,8 +983,8 @@
         <text:soft-page-break/>
       </text:p>
       <text:p text:style-name="P1">
-        <draw:frame draw:style-name="fr2" draw:name="Изображение11" text:anchor-type="char" svg:x="0.51cm" svg:y="0.067cm" svg:width="16.935cm" svg:height="14.236cm" draw:z-index="10">
-          <draw:image xlink:href="Pictures/10000001000002800000021A0B25E0B1DB3E1C3B.png" xlink:type="simple" xlink:show="embed" xlink:actuate="onLoad" draw:mime-type="image/png"/>
+        <draw:frame draw:style-name="fr2" draw:name="Изображение11" text:anchor-type="char" svg:x="0.2008in" svg:y="0.0264in" svg:width="6.6673in" svg:height="5.6047in" draw:z-index="10">
+          <draw:image xlink:href="Pictures/10000001000002800000021A61FC7D4A.png" xlink:type="simple" xlink:show="embed" xlink:actuate="onLoad" draw:mime-type="image/png"/>
         </draw:frame>
       </text:p>
       <text:p text:style-name="P1"/>
@@ -968,10 +1012,13 @@
         <text:soft-page-break/>
         Задание 7
       </text:p>
-      <text:p text:style-name="P1"/>
+      <text:p text:style-name="P5">
+        <text:span text:style-name="T6">С помощью команды netstat с флагами ниже определим TCP-подключения, номера их портов и имена исполняемых файлов приложений. Флаг -b с наименованием процессов не работает, поскольку на компьютерах СГУ не даны права администратора.</text:span>
+        <text:line-break/>
+      </text:p>
       <text:p text:style-name="P1">
-        <draw:frame draw:style-name="fr1" draw:name="Изображение12" text:anchor-type="char" svg:width="16.829cm" svg:height="19.581cm" draw:z-index="11">
-          <draw:image xlink:href="Pictures/100000010000027C000002E486A22F86DC728A5C.png" xlink:type="simple" xlink:show="embed" xlink:actuate="onLoad" draw:mime-type="image/png"/>
+        <draw:frame draw:style-name="fr1" draw:name="Изображение12" text:anchor-type="char" svg:width="6.6256in" svg:height="7.7091in" draw:z-index="11">
+          <draw:image xlink:href="Pictures/100000010000027C000002E4AE74E793.png" xlink:type="simple" xlink:show="embed" xlink:actuate="onLoad" draw:mime-type="image/png"/>
         </draw:frame>
       </text:p>
     </office:text>
@@ -980,35 +1027,35 @@
 </file>
 
 <file path=meta.xml><?xml version="1.0" encoding="utf-8"?>
-<office:document-meta xmlns:office="urn:oasis:names:tc:opendocument:xmlns:office:1.0" xmlns:ooo="http://openoffice.org/2004/office" xmlns:xlink="http://www.w3.org/1999/xlink" xmlns:dc="http://purl.org/dc/elements/1.1/" xmlns:meta="urn:oasis:names:tc:opendocument:xmlns:meta:1.0" xmlns:grddl="http://www.w3.org/2003/g/data-view#" office:version="1.3">
+<office:document-meta xmlns:grddl="http://www.w3.org/2003/g/data-view#" xmlns:meta="urn:oasis:names:tc:opendocument:xmlns:meta:1.0" xmlns:dc="http://purl.org/dc/elements/1.1/" xmlns:xlink="http://www.w3.org/1999/xlink" xmlns:ooo="http://openoffice.org/2004/office" xmlns:office="urn:oasis:names:tc:opendocument:xmlns:office:1.0" office:version="1.3">
   <office:meta>
-    <dc:date>2024-11-05T11:09:58.752000000</dc:date>
-    <meta:editing-duration>PT49M44S</meta:editing-duration>
-    <meta:editing-cycles>2</meta:editing-cycles>
-    <meta:generator>LibreOffice/7.4.4.2$Windows_X86_64 LibreOffice_project/85569322deea74ec9134968a29af2df5663baa21</meta:generator>
-    <meta:document-statistic meta:table-count="0" meta:image-count="12" meta:object-count="0" meta:page-count="12" meta:paragraph-count="16" meta:word-count="31" meta:character-count="200" meta:non-whitespace-character-count="168"/>
+    <dc:date>2024-11-19T10:36:43.314900277</dc:date>
+    <meta:editing-duration>PT1H6M26S</meta:editing-duration>
+    <meta:editing-cycles>8</meta:editing-cycles>
+    <meta:generator>LibreOffice/24.2.7.2$Linux_X86_64 LibreOffice_project/420$Build-2</meta:generator>
+    <meta:document-statistic meta:table-count="0" meta:image-count="12" meta:object-count="0" meta:page-count="12" meta:paragraph-count="18" meta:word-count="112" meta:character-count="817" meta:non-whitespace-character-count="704"/>
   </office:meta>
 </office:document-meta>
 </file>
 
 <file path=settings.xml><?xml version="1.0" encoding="utf-8"?>
-<office:document-settings xmlns:office="urn:oasis:names:tc:opendocument:xmlns:office:1.0" xmlns:ooo="http://openoffice.org/2004/office" xmlns:xlink="http://www.w3.org/1999/xlink" xmlns:config="urn:oasis:names:tc:opendocument:xmlns:config:1.0" office:version="1.3">
+<office:document-settings xmlns:config="urn:oasis:names:tc:opendocument:xmlns:config:1.0" xmlns:xlink="http://www.w3.org/1999/xlink" xmlns:ooo="http://openoffice.org/2004/office" xmlns:office="urn:oasis:names:tc:opendocument:xmlns:office:1.0" office:version="1.3">
   <office:settings>
     <config:config-item-set config:name="ooo:view-settings">
-      <config:config-item config:name="ViewAreaTop" config:type="long">339937</config:config-item>
+      <config:config-item config:name="ViewAreaTop" config:type="long">340148</config:config-item>
       <config:config-item config:name="ViewAreaLeft" config:type="long">0</config:config-item>
-      <config:config-item config:name="ViewAreaWidth" config:type="long">49056</config:config-item>
-      <config:config-item config:name="ViewAreaHeight" config:type="long">22862</config:config-item>
+      <config:config-item config:name="ViewAreaWidth" config:type="long">24582</config:config-item>
+      <config:config-item config:name="ViewAreaHeight" config:type="long">22650</config:config-item>
       <config:config-item config:name="ShowRedlineChanges" config:type="boolean">true</config:config-item>
       <config:config-item config:name="InBrowseMode" config:type="boolean">false</config:config-item>
       <config:config-item-map-indexed config:name="Views">
         <config:config-item-map-entry>
           <config:config-item config:name="ViewId" config:type="string">view2</config:config-item>
-          <config:config-item config:name="ViewLeft" config:type="long">16027</config:config-item>
-          <config:config-item config:name="ViewTop" config:type="long">327581</config:config-item>
+          <config:config-item config:name="ViewLeft" config:type="long">11522</config:config-item>
+          <config:config-item config:name="ViewTop" config:type="long">275287</config:config-item>
           <config:config-item config:name="VisibleLeft" config:type="long">0</config:config-item>
-          <config:config-item config:name="VisibleTop" config:type="long">339937</config:config-item>
-          <config:config-item config:name="VisibleRight" config:type="long">49054</config:config-item>
+          <config:config-item config:name="VisibleTop" config:type="long">340148</config:config-item>
+          <config:config-item config:name="VisibleRight" config:type="long">24580</config:config-item>
           <config:config-item config:name="VisibleBottom" config:type="long">362797</config:config-item>
           <config:config-item config:name="ZoomType" config:type="short">0</config:config-item>
           <config:config-item config:name="ViewLayoutColumns" config:type="short">1</config:config-item>
@@ -1016,125 +1063,131 @@
           <config:config-item config:name="ZoomFactor" config:type="short">100</config:config-item>
           <config:config-item config:name="IsSelectedFrame" config:type="boolean">false</config:config-item>
           <config:config-item config:name="KeepRatio" config:type="boolean">false</config:config-item>
-          <config:config-item config:name="HideWhitespace" config:type="boolean">false</config:config-item>
           <config:config-item config:name="AnchoredTextOverflowLegacy" config:type="boolean">true</config:config-item>
+          <config:config-item config:name="LegacySingleLineFontwork" config:type="boolean">true</config:config-item>
+          <config:config-item config:name="ConnectorUseSnapRect" config:type="boolean">false</config:config-item>
+          <config:config-item config:name="IgnoreBreakAfterMultilineField" config:type="boolean">false</config:config-item>
         </config:config-item-map-entry>
       </config:config-item-map-indexed>
     </config:config-item-set>
     <config:config-item-set config:name="ooo:configuration-settings">
+      <config:config-item config:name="PrintProspectRTL" config:type="boolean">false</config:config-item>
+      <config:config-item config:name="PrintPageBackground" config:type="boolean">true</config:config-item>
+      <config:config-item config:name="PrintDrawings" config:type="boolean">true</config:config-item>
+      <config:config-item config:name="PrintFaxName" config:type="string"/>
+      <config:config-item config:name="PrintReversed" config:type="boolean">false</config:config-item>
+      <config:config-item config:name="PrintAnnotationMode" config:type="short">0</config:config-item>
+      <config:config-item config:name="PrintHiddenText" config:type="boolean">false</config:config-item>
+      <config:config-item config:name="PrintEmptyPages" config:type="boolean">true</config:config-item>
+      <config:config-item config:name="PrintGraphics" config:type="boolean">true</config:config-item>
+      <config:config-item config:name="NoNumberingShowFollowBy" config:type="boolean">false</config:config-item>
+      <config:config-item config:name="HyphenateURLs" config:type="boolean">true</config:config-item>
+      <config:config-item config:name="ImagePreferredDPI" config:type="int">0</config:config-item>
+      <config:config-item config:name="FootnoteInColumnToPageEnd" config:type="boolean">false</config:config-item>
+      <config:config-item config:name="GutterAtTop" config:type="boolean">false</config:config-item>
+      <config:config-item config:name="ContinuousEndnotes" config:type="boolean">false</config:config-item>
+      <config:config-item config:name="FrameAutowidthWithMorePara" config:type="boolean">false</config:config-item>
+      <config:config-item config:name="SubtractFlysAnchoredAtFlys" config:type="boolean">false</config:config-item>
+      <config:config-item config:name="SurroundTextWrapSmall" config:type="boolean">false</config:config-item>
+      <config:config-item config:name="PrintControls" config:type="boolean">true</config:config-item>
+      <config:config-item config:name="TreatSingleColumnBreakAsPageBreak" config:type="boolean">false</config:config-item>
+      <config:config-item config:name="TabOverSpacing" config:type="boolean">false</config:config-item>
+      <config:config-item config:name="AutoFirstLineIndentDisregardLineSpace" config:type="boolean">true</config:config-item>
+      <config:config-item config:name="TabOverMargin" config:type="boolean">false</config:config-item>
+      <config:config-item config:name="EmbedComplexScriptFonts" config:type="boolean">true</config:config-item>
+      <config:config-item config:name="EmbedAsianScriptFonts" config:type="boolean">true</config:config-item>
+      <config:config-item config:name="PrintTextPlaceholder" config:type="boolean">false</config:config-item>
+      <config:config-item config:name="ApplyTextAttrToEmptyLineAtEndOfParagraph" config:type="boolean">false</config:config-item>
+      <config:config-item config:name="EmbedSystemFonts" config:type="boolean">false</config:config-item>
+      <config:config-item config:name="EmbedFonts" config:type="boolean">false</config:config-item>
+      <config:config-item config:name="DisableOffPagePositioning" config:type="boolean">false</config:config-item>
+      <config:config-item config:name="BackgroundParaOverDrawings" config:type="boolean">false</config:config-item>
+      <config:config-item config:name="TabOverflow" config:type="boolean">true</config:config-item>
+      <config:config-item config:name="AllowPrintJobCancel" config:type="boolean">true</config:config-item>
+      <config:config-item config:name="AddVerticalFrameOffsets" config:type="boolean">false</config:config-item>
+      <config:config-item config:name="ProtectBookmarks" config:type="boolean">false</config:config-item>
+      <config:config-item config:name="AddFrameOffsets" config:type="boolean">false</config:config-item>
+      <config:config-item config:name="PrintBlackFonts" config:type="boolean">false</config:config-item>
+      <config:config-item config:name="TableRowKeep" config:type="boolean">false</config:config-item>
+      <config:config-item config:name="ApplyParagraphMarkFormatToNumbering" config:type="boolean">false</config:config-item>
+      <config:config-item config:name="PrinterIndependentLayout" config:type="string">high-resolution</config:config-item>
+      <config:config-item config:name="JustifyLinesWithShrinking" config:type="boolean">false</config:config-item>
+      <config:config-item config:name="RsidRoot" config:type="int">1531452</config:config-item>
+      <config:config-item config:name="PrintProspect" config:type="boolean">false</config:config-item>
+      <config:config-item config:name="CollapseEmptyCellPara" config:type="boolean">true</config:config-item>
+      <config:config-item config:name="PrintPaperFromSetup" config:type="boolean">false</config:config-item>
+      <config:config-item config:name="CurrentDatabaseCommand" config:type="string"/>
+      <config:config-item config:name="CurrentDatabaseDataSource" config:type="string"/>
+      <config:config-item config:name="SaveThumbnail" config:type="boolean">true</config:config-item>
+      <config:config-item config:name="EmbeddedDatabaseName" config:type="string"/>
+      <config:config-item config:name="UnbreakableNumberings" config:type="boolean">false</config:config-item>
+      <config:config-item config:name="SaveGlobalDocumentLinks" config:type="boolean">false</config:config-item>
+      <config:config-item config:name="MsWordCompTrailingBlanks" config:type="boolean">false</config:config-item>
+      <config:config-item config:name="PrintTables" config:type="boolean">true</config:config-item>
+      <config:config-item config:name="PrintLeftPages" config:type="boolean">true</config:config-item>
+      <config:config-item config:name="AddParaTableSpacing" config:type="boolean">true</config:config-item>
+      <config:config-item config:name="PrinterPaperFromSetup" config:type="boolean">false</config:config-item>
+      <config:config-item config:name="CurrentDatabaseCommandType" config:type="int">0</config:config-item>
+      <config:config-item config:name="ChartAutoUpdate" config:type="boolean">true</config:config-item>
+      <config:config-item config:name="OutlineLevelYieldsNumbering" config:type="boolean">false</config:config-item>
+      <config:config-item config:name="UseOldNumbering" config:type="boolean">false</config:config-item>
+      <config:config-item config:name="AddParaSpacingToTableCells" config:type="boolean">true</config:config-item>
+      <config:config-item config:name="FieldAutoUpdate" config:type="boolean">true</config:config-item>
+      <config:config-item config:name="PropLineSpacingShrinksFirstLine" config:type="boolean">true</config:config-item>
+      <config:config-item config:name="TabAtLeftIndentForParagraphsInList" config:type="boolean">false</config:config-item>
+      <config:config-item config:name="PrintRightPages" config:type="boolean">true</config:config-item>
+      <config:config-item config:name="DoNotCaptureDrawObjsOnPage" config:type="boolean">false</config:config-item>
+      <config:config-item config:name="LoadReadonly" config:type="boolean">false</config:config-item>
+      <config:config-item config:name="HeaderSpacingBelowLastPara" config:type="boolean">false</config:config-item>
+      <config:config-item config:name="SaveVersionOnClose" config:type="boolean">false</config:config-item>
+      <config:config-item config:name="ClippedPictures" config:type="boolean">false</config:config-item>
+      <config:config-item config:name="MathBaselineAlignment" config:type="boolean">false</config:config-item>
+      <config:config-item config:name="AlignTabStopPosition" config:type="boolean">true</config:config-item>
+      <config:config-item config:name="UseFormerLineSpacing" config:type="boolean">false</config:config-item>
+      <config:config-item config:name="PrintSingleJobs" config:type="boolean">false</config:config-item>
+      <config:config-item config:name="PrinterName" config:type="string"/>
+      <config:config-item config:name="AddParaLineSpacingToTableCells" config:type="boolean">true</config:config-item>
+      <config:config-item config:name="IsKernAsianPunctuation" config:type="boolean">false</config:config-item>
+      <config:config-item config:name="DoNotJustifyLinesWithManualBreak" config:type="boolean">false</config:config-item>
+      <config:config-item config:name="CharacterCompressionType" config:type="short">0</config:config-item>
+      <config:config-item config:name="IsLabelDocument" config:type="boolean">false</config:config-item>
+      <config:config-item config:name="EmbedLatinScriptFonts" config:type="boolean">true</config:config-item>
+      <config:config-item config:name="PrinterSetup" config:type="base64Binary"/>
+      <config:config-item config:name="UseVariableWidthNBSP" config:type="boolean">false</config:config-item>
+      <config:config-item config:name="EmbedOnlyUsedFonts" config:type="boolean">false</config:config-item>
+      <config:config-item config:name="ApplyUserData" config:type="boolean">true</config:config-item>
+      <config:config-item config:name="AddParaTableSpacingAtStart" config:type="boolean">true</config:config-item>
+      <config:config-item config:name="InvertBorderSpacing" config:type="boolean">false</config:config-item>
+      <config:config-item config:name="ProtectFields" config:type="boolean">false</config:config-item>
+      <config:config-item config:name="AddExternalLeading" config:type="boolean">true</config:config-item>
+      <config:config-item config:name="LinkUpdateMode" config:type="short">1</config:config-item>
+      <config:config-item config:name="UseFormerObjectPositioning" config:type="boolean">false</config:config-item>
+      <config:config-item config:name="UnxForceZeroExtLeading" config:type="boolean">false</config:config-item>
+      <config:config-item config:name="UseFormerTextWrapping" config:type="boolean">false</config:config-item>
+      <config:config-item config:name="ConsiderTextWrapOnObjPos" config:type="boolean">false</config:config-item>
+      <config:config-item config:name="StylesNoDefault" config:type="boolean">false</config:config-item>
+      <config:config-item config:name="IgnoreFirstLineIndentInNumbering" config:type="boolean">false</config:config-item>
+      <config:config-item config:name="NoGapAfterNoteNumber" config:type="boolean">false</config:config-item>
+      <config:config-item config:name="EmptyDbFieldHidesPara" config:type="boolean">true</config:config-item>
+      <config:config-item config:name="DoNotResetParaAttrsForNumFont" config:type="boolean">false</config:config-item>
+      <config:config-item config:name="IgnoreTabsAndBlanksForLineCalculation" config:type="boolean">false</config:config-item>
+      <config:config-item config:name="ClipAsCharacterAnchoredWriterFlyFrames" config:type="boolean">false</config:config-item>
+      <config:config-item config:name="DropCapPunctuation" config:type="boolean">false</config:config-item>
+      <config:config-item config:name="UseOldPrinterMetrics" config:type="boolean">false</config:config-item>
+      <config:config-item config:name="RedlineProtectionKey" config:type="base64Binary"/>
+      <config:config-item config:name="TabsRelativeToIndent" config:type="boolean">true</config:config-item>
+      <config:config-item config:name="Rsid" config:type="int">1875396</config:config-item>
+      <config:config-item config:name="UpdateFromTemplate" config:type="boolean">true</config:config-item>
       <config:config-item config:name="ProtectForm" config:type="boolean">false</config:config-item>
-      <config:config-item config:name="PrinterName" config:type="string"/>
-      <config:config-item config:name="EmbeddedDatabaseName" config:type="string"/>
-      <config:config-item config:name="CurrentDatabaseDataSource" config:type="string"/>
-      <config:config-item config:name="LinkUpdateMode" config:type="short">1</config:config-item>
-      <config:config-item config:name="AddParaTableSpacingAtStart" config:type="boolean">true</config:config-item>
-      <config:config-item config:name="FloattableNomargins" config:type="boolean">false</config:config-item>
-      <config:config-item config:name="UnbreakableNumberings" config:type="boolean">false</config:config-item>
-      <config:config-item config:name="FieldAutoUpdate" config:type="boolean">true</config:config-item>
-      <config:config-item config:name="AddVerticalFrameOffsets" config:type="boolean">false</config:config-item>
-      <config:config-item config:name="BackgroundParaOverDrawings" config:type="boolean">false</config:config-item>
-      <config:config-item config:name="AddParaTableSpacing" config:type="boolean">true</config:config-item>
-      <config:config-item config:name="ChartAutoUpdate" config:type="boolean">true</config:config-item>
-      <config:config-item config:name="CurrentDatabaseCommand" config:type="string"/>
-      <config:config-item config:name="PrinterSetup" config:type="base64Binary"/>
-      <config:config-item config:name="AlignTabStopPosition" config:type="boolean">true</config:config-item>
-      <config:config-item config:name="PrinterPaperFromSetup" config:type="boolean">false</config:config-item>
-      <config:config-item config:name="IsKernAsianPunctuation" config:type="boolean">false</config:config-item>
-      <config:config-item config:name="CharacterCompressionType" config:type="short">0</config:config-item>
-      <config:config-item config:name="ApplyUserData" config:type="boolean">true</config:config-item>
-      <config:config-item config:name="DoNotJustifyLinesWithManualBreak" config:type="boolean">false</config:config-item>
-      <config:config-item config:name="SaveThumbnail" config:type="boolean">true</config:config-item>
-      <config:config-item config:name="SaveGlobalDocumentLinks" config:type="boolean">false</config:config-item>
+      <config:config-item config:name="MsWordCompMinLineHeightByFly" config:type="boolean">false</config:config-item>
       <config:config-item config:name="SmallCapsPercentage66" config:type="boolean">false</config:config-item>
-      <config:config-item config:name="CurrentDatabaseCommandType" config:type="int">0</config:config-item>
-      <config:config-item config:name="SaveVersionOnClose" config:type="boolean">false</config:config-item>
-      <config:config-item config:name="UpdateFromTemplate" config:type="boolean">true</config:config-item>
-      <config:config-item config:name="DoNotCaptureDrawObjsOnPage" config:type="boolean">false</config:config-item>
-      <config:config-item config:name="UseFormerObjectPositioning" config:type="boolean">false</config:config-item>
-      <config:config-item config:name="PrintSingleJobs" config:type="boolean">false</config:config-item>
-      <config:config-item config:name="EmbedSystemFonts" config:type="boolean">false</config:config-item>
-      <config:config-item config:name="PrinterIndependentLayout" config:type="string">high-resolution</config:config-item>
-      <config:config-item config:name="IsLabelDocument" config:type="boolean">false</config:config-item>
-      <config:config-item config:name="AddFrameOffsets" config:type="boolean">false</config:config-item>
-      <config:config-item config:name="AddExternalLeading" config:type="boolean">true</config:config-item>
-      <config:config-item config:name="MsWordCompMinLineHeightByFly" config:type="boolean">false</config:config-item>
-      <config:config-item config:name="UseOldNumbering" config:type="boolean">false</config:config-item>
-      <config:config-item config:name="OutlineLevelYieldsNumbering" config:type="boolean">false</config:config-item>
-      <config:config-item config:name="DoNotResetParaAttrsForNumFont" config:type="boolean">false</config:config-item>
-      <config:config-item config:name="IgnoreFirstLineIndentInNumbering" config:type="boolean">false</config:config-item>
-      <config:config-item config:name="AllowPrintJobCancel" config:type="boolean">true</config:config-item>
-      <config:config-item config:name="UseFormerLineSpacing" config:type="boolean">false</config:config-item>
-      <config:config-item config:name="AddParaSpacingToTableCells" config:type="boolean">true</config:config-item>
-      <config:config-item config:name="AddParaLineSpacingToTableCells" config:type="boolean">true</config:config-item>
-      <config:config-item config:name="UseFormerTextWrapping" config:type="boolean">false</config:config-item>
-      <config:config-item config:name="RedlineProtectionKey" config:type="base64Binary"/>
-      <config:config-item config:name="ConsiderTextWrapOnObjPos" config:type="boolean">false</config:config-item>
-      <config:config-item config:name="TableRowKeep" config:type="boolean">false</config:config-item>
-      <config:config-item config:name="TabsRelativeToIndent" config:type="boolean">true</config:config-item>
-      <config:config-item config:name="IgnoreTabsAndBlanksForLineCalculation" config:type="boolean">false</config:config-item>
-      <config:config-item config:name="RsidRoot" config:type="int">1531452</config:config-item>
-      <config:config-item config:name="LoadReadonly" config:type="boolean">false</config:config-item>
-      <config:config-item config:name="ClipAsCharacterAnchoredWriterFlyFrames" config:type="boolean">false</config:config-item>
-      <config:config-item config:name="UnxForceZeroExtLeading" config:type="boolean">false</config:config-item>
-      <config:config-item config:name="UseOldPrinterMetrics" config:type="boolean">false</config:config-item>
-      <config:config-item config:name="TabAtLeftIndentForParagraphsInList" config:type="boolean">false</config:config-item>
-      <config:config-item config:name="Rsid" config:type="int">1593151</config:config-item>
-      <config:config-item config:name="MsWordCompTrailingBlanks" config:type="boolean">false</config:config-item>
-      <config:config-item config:name="MathBaselineAlignment" config:type="boolean">false</config:config-item>
-      <config:config-item config:name="InvertBorderSpacing" config:type="boolean">false</config:config-item>
-      <config:config-item config:name="CollapseEmptyCellPara" config:type="boolean">true</config:config-item>
-      <config:config-item config:name="TabOverflow" config:type="boolean">true</config:config-item>
-      <config:config-item config:name="StylesNoDefault" config:type="boolean">false</config:config-item>
-      <config:config-item config:name="ClippedPictures" config:type="boolean">false</config:config-item>
-      <config:config-item config:name="EmbedFonts" config:type="boolean">false</config:config-item>
-      <config:config-item config:name="EmbedOnlyUsedFonts" config:type="boolean">false</config:config-item>
-      <config:config-item config:name="EmbedLatinScriptFonts" config:type="boolean">true</config:config-item>
-      <config:config-item config:name="EmbedAsianScriptFonts" config:type="boolean">true</config:config-item>
-      <config:config-item config:name="EmptyDbFieldHidesPara" config:type="boolean">true</config:config-item>
-      <config:config-item config:name="EmbedComplexScriptFonts" config:type="boolean">true</config:config-item>
-      <config:config-item config:name="TabOverMargin" config:type="boolean">false</config:config-item>
-      <config:config-item config:name="TabOverSpacing" config:type="boolean">false</config:config-item>
-      <config:config-item config:name="TreatSingleColumnBreakAsPageBreak" config:type="boolean">false</config:config-item>
-      <config:config-item config:name="SurroundTextWrapSmall" config:type="boolean">false</config:config-item>
-      <config:config-item config:name="ApplyParagraphMarkFormatToNumbering" config:type="boolean">false</config:config-item>
-      <config:config-item config:name="PropLineSpacingShrinksFirstLine" config:type="boolean">true</config:config-item>
-      <config:config-item config:name="SubtractFlysAnchoredAtFlys" config:type="boolean">false</config:config-item>
-      <config:config-item config:name="DisableOffPagePositioning" config:type="boolean">false</config:config-item>
-      <config:config-item config:name="ContinuousEndnotes" config:type="boolean">false</config:config-item>
-      <config:config-item config:name="ProtectBookmarks" config:type="boolean">false</config:config-item>
-      <config:config-item config:name="ProtectFields" config:type="boolean">false</config:config-item>
-      <config:config-item config:name="HeaderSpacingBelowLastPara" config:type="boolean">false</config:config-item>
-      <config:config-item config:name="FrameAutowidthWithMorePara" config:type="boolean">false</config:config-item>
-      <config:config-item config:name="GutterAtTop" config:type="boolean">false</config:config-item>
-      <config:config-item config:name="FootnoteInColumnToPageEnd" config:type="boolean">false</config:config-item>
-      <config:config-item config:name="ImagePreferredDPI" config:type="int">0</config:config-item>
-      <config:config-item config:name="AutoFirstLineIndentDisregardLineSpace" config:type="boolean">true</config:config-item>
-      <config:config-item config:name="WordLikeWrapForAsCharFlys" config:type="boolean">false</config:config-item>
-      <config:config-item config:name="NoNumberingShowFollowBy" config:type="boolean">false</config:config-item>
-      <config:config-item config:name="PrintAnnotationMode" config:type="short">0</config:config-item>
-      <config:config-item config:name="PrintGraphics" config:type="boolean">true</config:config-item>
-      <config:config-item config:name="PrintBlackFonts" config:type="boolean">false</config:config-item>
-      <config:config-item config:name="PrintLeftPages" config:type="boolean">true</config:config-item>
-      <config:config-item config:name="PrintControls" config:type="boolean">true</config:config-item>
-      <config:config-item config:name="PrintPageBackground" config:type="boolean">true</config:config-item>
-      <config:config-item config:name="PrintTextPlaceholder" config:type="boolean">false</config:config-item>
-      <config:config-item config:name="PrintDrawings" config:type="boolean">true</config:config-item>
-      <config:config-item config:name="PrintHiddenText" config:type="boolean">false</config:config-item>
-      <config:config-item config:name="PrintProspect" config:type="boolean">false</config:config-item>
-      <config:config-item config:name="PrintTables" config:type="boolean">true</config:config-item>
-      <config:config-item config:name="PrintProspectRTL" config:type="boolean">false</config:config-item>
-      <config:config-item config:name="PrintReversed" config:type="boolean">false</config:config-item>
-      <config:config-item config:name="PrintRightPages" config:type="boolean">true</config:config-item>
-      <config:config-item config:name="PrintFaxName" config:type="string"/>
-      <config:config-item config:name="PrintPaperFromSetup" config:type="boolean">false</config:config-item>
-      <config:config-item config:name="PrintEmptyPages" config:type="boolean">true</config:config-item>
     </config:config-item-set>
   </office:settings>
 </office:document-settings>
 </file>
 
 <file path=styles.xml><?xml version="1.0" encoding="utf-8"?>
-<office:document-styles xmlns:office="urn:oasis:names:tc:opendocument:xmlns:office:1.0" xmlns:ooo="http://openoffice.org/2004/office" xmlns:fo="urn:oasis:names:tc:opendocument:xmlns:xsl-fo-compatible:1.0" xmlns:xlink="http://www.w3.org/1999/xlink" xmlns:dc="http://purl.org/dc/elements/1.1/" xmlns:meta="urn:oasis:names:tc:opendocument:xmlns:meta:1.0" xmlns:style="urn:oasis:names:tc:opendocument:xmlns:style:1.0" xmlns:text="urn:oasis:names:tc:opendocument:xmlns:text:1.0" xmlns:rpt="http://openoffice.org/2005/report" xmlns:draw="urn:oasis:names:tc:opendocument:xmlns:drawing:1.0" xmlns:dr3d="urn:oasis:names:tc:opendocument:xmlns:dr3d:1.0" xmlns:svg="urn:oasis:names:tc:opendocument:xmlns:svg-compatible:1.0" xmlns:chart="urn:oasis:names:tc:opendocument:xmlns:chart:1.0" xmlns:table="urn:oasis:names:tc:opendocument:xmlns:table:1.0" xmlns:number="urn:oasis:names:tc:opendocument:xmlns:datastyle:1.0" xmlns:ooow="http://openoffice.org/2004/writer" xmlns:oooc="http://openoffice.org/2004/calc" xmlns:css3t="http://www.w3.org/TR/css3-text/" xmlns:of="urn:oasis:names:tc:opendocument:xmlns:of:1.2" xmlns:tableooo="http://openoffice.org/2009/table" xmlns:calcext="urn:org:documentfoundation:names:experimental:calc:xmlns:calcext:1.0" xmlns:drawooo="http://openoffice.org/2010/draw" xmlns:xhtml="http://www.w3.org/1999/xhtml" xmlns:loext="urn:org:documentfoundation:names:experimental:office:xmlns:loext:1.0" xmlns:grddl="http://www.w3.org/2003/g/data-view#" xmlns:field="urn:openoffice:names:experimental:ooo-ms-interop:xmlns:field:1.0" xmlns:math="http://www.w3.org/1998/Math/MathML" xmlns:form="urn:oasis:names:tc:opendocument:xmlns:form:1.0" xmlns:script="urn:oasis:names:tc:opendocument:xmlns:script:1.0" xmlns:dom="http://www.w3.org/2001/xml-events" xmlns:officeooo="http://openoffice.org/2009/office" office:version="1.3">
+<office:document-styles xmlns:css3t="http://www.w3.org/TR/css3-text/" xmlns:grddl="http://www.w3.org/2003/g/data-view#" xmlns:xhtml="http://www.w3.org/1999/xhtml" xmlns:dom="http://www.w3.org/2001/xml-events" xmlns:script="urn:oasis:names:tc:opendocument:xmlns:script:1.0" xmlns:form="urn:oasis:names:tc:opendocument:xmlns:form:1.0" xmlns:math="http://www.w3.org/1998/Math/MathML" xmlns:office="urn:oasis:names:tc:opendocument:xmlns:office:1.0" xmlns:ooo="http://openoffice.org/2004/office" xmlns:fo="urn:oasis:names:tc:opendocument:xmlns:xsl-fo-compatible:1.0" xmlns:ooow="http://openoffice.org/2004/writer" xmlns:xlink="http://www.w3.org/1999/xlink" xmlns:drawooo="http://openoffice.org/2010/draw" xmlns:oooc="http://openoffice.org/2004/calc" xmlns:dc="http://purl.org/dc/elements/1.1/" xmlns:calcext="urn:org:documentfoundation:names:experimental:calc:xmlns:calcext:1.0" xmlns:style="urn:oasis:names:tc:opendocument:xmlns:style:1.0" xmlns:text="urn:oasis:names:tc:opendocument:xmlns:text:1.0" xmlns:of="urn:oasis:names:tc:opendocument:xmlns:of:1.2" xmlns:tableooo="http://openoffice.org/2009/table" xmlns:draw="urn:oasis:names:tc:opendocument:xmlns:drawing:1.0" xmlns:dr3d="urn:oasis:names:tc:opendocument:xmlns:dr3d:1.0" xmlns:rpt="http://openoffice.org/2005/report" xmlns:svg="urn:oasis:names:tc:opendocument:xmlns:svg-compatible:1.0" xmlns:chart="urn:oasis:names:tc:opendocument:xmlns:chart:1.0" xmlns:officeooo="http://openoffice.org/2009/office" xmlns:table="urn:oasis:names:tc:opendocument:xmlns:table:1.0" xmlns:meta="urn:oasis:names:tc:opendocument:xmlns:meta:1.0" xmlns:loext="urn:org:documentfoundation:names:experimental:office:xmlns:loext:1.0" xmlns:number="urn:oasis:names:tc:opendocument:xmlns:datastyle:1.0" xmlns:field="urn:openoffice:names:experimental:ooo-ms-interop:xmlns:field:1.0" office:version="1.3">
   <office:font-face-decls>
     <style:font-face style:name="Liberation Serif" svg:font-family="'Liberation Serif'" style:font-family-generic="roman" style:font-pitch="variable"/>
     <style:font-face style:name="Segoe UI" svg:font-family="'Segoe UI'" style:font-family-generic="system" style:font-pitch="variable"/>
@@ -1142,15 +1195,15 @@
   </office:font-face-decls>
   <office:styles>
     <style:default-style style:family="graphic">
-      <style:graphic-properties svg:stroke-color="#3465a4" draw:fill-color="#729fcf" fo:wrap-option="no-wrap" draw:shadow-offset-x="0.3cm" draw:shadow-offset-y="0.3cm" draw:start-line-spacing-horizontal="0.283cm" draw:start-line-spacing-vertical="0.283cm" draw:end-line-spacing-horizontal="0.283cm" draw:end-line-spacing-vertical="0.283cm" style:flow-with-text="false"/>
-      <style:paragraph-properties style:text-autospace="ideograph-alpha" style:line-break="strict" style:writing-mode="lr-tb" style:font-independent-line-spacing="false">
+      <style:graphic-properties svg:stroke-color="#3465a4" draw:fill-color="#729fcf" fo:wrap-option="no-wrap" draw:shadow-offset-x="0.1181in" draw:shadow-offset-y="0.1181in" draw:start-line-spacing-horizontal="0.1114in" draw:start-line-spacing-vertical="0.1114in" draw:end-line-spacing-horizontal="0.1114in" draw:end-line-spacing-vertical="0.1114in" style:writing-mode="lr-tb" style:flow-with-text="false"/>
+      <style:paragraph-properties style:text-autospace="ideograph-alpha" style:line-break="strict" loext:tab-stop-distance="0in" style:font-independent-line-spacing="false">
         <style:tab-stops/>
       </style:paragraph-properties>
-      <style:text-properties style:use-window-font-color="true" loext:opacity="0%" loext:color-lum-mod="100%" loext:color-lum-off="0%" style:font-name="Liberation Serif" fo:font-size="12pt" fo:language="none" fo:country="none" style:font-name-asian="Segoe UI" style:font-size-asian="12pt" style:language-asian="none" style:country-asian="none" style:font-name-complex="Tahoma" style:font-size-complex="12pt" style:language-complex="none" style:country-complex="none"/>
+      <style:text-properties fo:color="#000000" loext:opacity="100%" style:font-name="Liberation Serif" fo:font-size="12pt" fo:language="ru" fo:country="RU" style:font-name-asian="Segoe UI" style:font-size-asian="12pt" style:language-asian="zh" style:country-asian="CN" style:font-name-complex="Tahoma" style:font-size-complex="12pt" style:language-complex="hi" style:country-complex="IN"/>
     </style:default-style>
     <style:default-style style:family="paragraph">
       <style:paragraph-properties style:text-autospace="ideograph-alpha" style:punctuation-wrap="hanging" style:line-break="strict" style:writing-mode="page"/>
-      <style:text-properties fo:color="#000000" style:font-name="Liberation Serif" fo:font-size="12pt" fo:language="ru" fo:country="RU" style:font-name-asian="Segoe UI" style:font-size-asian="12pt" style:language-asian="zh" style:country-asian="CN" style:font-name-complex="Tahoma" style:font-size-complex="12pt" style:language-complex="hi" style:country-complex="IN"/>
+      <style:text-properties fo:color="#000000" loext:opacity="100%" style:font-name="Liberation Serif" fo:font-size="12pt" fo:language="ru" fo:country="RU" style:font-name-asian="Segoe UI" style:font-size-asian="12pt" style:language-asian="zh" style:country-asian="CN" style:font-name-complex="Tahoma" style:font-size-complex="12pt" style:language-complex="hi" style:country-complex="IN"/>
     </style:default-style>
     <style:default-style style:family="table">
       <style:table-properties table:border-model="separating"/>
@@ -1160,55 +1213,55 @@
     </style:default-style>
     <style:style style:name="Standard" style:family="paragraph" style:class="text"/>
     <style:style style:name="Graphics" style:family="graphic">
-      <style:graphic-properties text:anchor-type="paragraph" svg:x="0cm" svg:y="0cm" style:wrap="dynamic" style:number-wrapped-paragraphs="no-limit" style:wrap-contour="false" style:vertical-pos="top" style:vertical-rel="paragraph" style:horizontal-pos="center" style:horizontal-rel="paragraph"/>
+      <style:graphic-properties text:anchor-type="paragraph" svg:x="0in" svg:y="0in" style:wrap="dynamic" style:number-wrapped-paragraphs="no-limit" style:wrap-contour="false" style:vertical-pos="top" style:vertical-rel="paragraph" style:horizontal-pos="center" style:horizontal-rel="paragraph" draw:fill="none"/>
     </style:style>
     <text:outline-style style:name="Outline">
-      <text:outline-level-style text:level="1" style:num-format="">
+      <text:outline-level-style text:level="1" loext:num-list-format="%1%" style:num-format="">
         <style:list-level-properties text:list-level-position-and-space-mode="label-alignment">
           <style:list-level-label-alignment text:label-followed-by="listtab"/>
         </style:list-level-properties>
       </text:outline-level-style>
-      <text:outline-level-style text:level="2" style:num-format="">
+      <text:outline-level-style text:level="2" loext:num-list-format="%2%" style:num-format="">
         <style:list-level-properties text:list-level-position-and-space-mode="label-alignment">
           <style:list-level-label-alignment text:label-followed-by="listtab"/>
         </style:list-level-properties>
       </text:outline-level-style>
-      <text:outline-level-style text:level="3" style:num-format="">
+      <text:outline-level-style text:level="3" loext:num-list-format="%3%" style:num-format="">
         <style:list-level-properties text:list-level-position-and-space-mode="label-alignment">
           <style:list-level-label-alignment text:label-followed-by="listtab"/>
         </style:list-level-properties>
       </text:outline-level-style>
-      <text:outline-level-style text:level="4" style:num-format="">
+      <text:outline-level-style text:level="4" loext:num-list-format="%4%" style:num-format="">
         <style:list-level-properties text:list-level-position-and-space-mode="label-alignment">
           <style:list-level-label-alignment text:label-followed-by="listtab"/>
         </style:list-level-properties>
       </text:outline-level-style>
-      <text:outline-level-style text:level="5" style:num-format="">
+      <text:outline-level-style text:level="5" loext:num-list-format="%5%" style:num-format="">
         <style:list-level-properties text:list-level-position-and-space-mode="label-alignment">
           <style:list-level-label-alignment text:label-followed-by="listtab"/>
         </style:list-level-properties>
       </text:outline-level-style>
-      <text:outline-level-style text:level="6" style:num-format="">
+      <text:outline-level-style text:level="6" loext:num-list-format="%6%" style:num-format="">
         <style:list-level-properties text:list-level-position-and-space-mode="label-alignment">
           <style:list-level-label-alignment text:label-followed-by="listtab"/>
         </style:list-level-properties>
       </text:outline-level-style>
-      <text:outline-level-style text:level="7" style:num-format="">
+      <text:outline-level-style text:level="7" loext:num-list-format="%7%" style:num-format="">
         <style:list-level-properties text:list-level-position-and-space-mode="label-alignment">
           <style:list-level-label-alignment text:label-followed-by="listtab"/>
         </style:list-level-properties>
       </text:outline-level-style>
-      <text:outline-level-style text:level="8" style:num-format="">
+      <text:outline-level-style text:level="8" loext:num-list-format="%8%" style:num-format="">
         <style:list-level-properties text:list-level-position-and-space-mode="label-alignment">
           <style:list-level-label-alignment text:label-followed-by="listtab"/>
         </style:list-level-properties>
       </text:outline-level-style>
-      <text:outline-level-style text:level="9" style:num-format="">
+      <text:outline-level-style text:level="9" loext:num-list-format="%9%" style:num-format="">
         <style:list-level-properties text:list-level-position-and-space-mode="label-alignment">
           <style:list-level-label-alignment text:label-followed-by="listtab"/>
         </style:list-level-properties>
       </text:outline-level-style>
-      <text:outline-level-style text:level="10" style:num-format="">
+      <text:outline-level-style text:level="10" loext:num-list-format="%10%" style:num-format="">
         <style:list-level-properties text:list-level-position-and-space-mode="label-alignment">
           <style:list-level-label-alignment text:label-followed-by="listtab"/>
         </style:list-level-properties>
@@ -1216,19 +1269,38 @@
     </text:outline-style>
     <text:notes-configuration text:note-class="footnote" style:num-format="1" text:start-value="0" text:footnotes-position="page" text:start-numbering-at="document"/>
     <text:notes-configuration text:note-class="endnote" style:num-format="i" text:start-value="0"/>
-    <text:linenumbering-configuration text:number-lines="false" text:offset="0.499cm" style:num-format="1" text:number-position="left" text:increment="5"/>
+    <text:linenumbering-configuration text:number-lines="false" text:offset="0.1965in" style:num-format="1" text:number-position="left" text:increment="5"/>
+    <loext:theme loext:name="Office">
+      <loext:theme-colors loext:name="LibreOffice">
+        <loext:color loext:name="dark1" loext:color="#000000"/>
+        <loext:color loext:name="light1" loext:color="#ffffff"/>
+        <loext:color loext:name="dark2" loext:color="#000000"/>
+        <loext:color loext:name="light2" loext:color="#ffffff"/>
+        <loext:color loext:name="accent1" loext:color="#18a303"/>
+        <loext:color loext:name="accent2" loext:color="#0369a3"/>
+        <loext:color loext:name="accent3" loext:color="#a33e03"/>
+        <loext:color loext:name="accent4" loext:color="#8e03a3"/>
+        <loext:color loext:name="accent5" loext:color="#c99c00"/>
+        <loext:color loext:name="accent6" loext:color="#c9211e"/>
+        <loext:color loext:name="hyperlink" loext:color="#0000ee"/>
+        <loext:color loext:name="followed-hyperlink" loext:color="#551a8b"/>
+      </loext:theme-colors>
+    </loext:theme>
   </office:styles>
   <office:automatic-styles>
     <style:page-layout style:name="Mpm1">
-      <style:page-layout-properties fo:page-width="21.001cm" fo:page-height="29.7cm" style:num-format="1" style:print-orientation="portrait" fo:margin-top="2cm" fo:margin-bottom="2cm" fo:margin-left="2cm" fo:margin-right="2cm" style:writing-mode="lr-tb" style:footnote-max-height="0cm" loext:margin-gutter="0cm">
-        <style:footnote-sep style:width="0.018cm" style:distance-before-sep="0.101cm" style:distance-after-sep="0.101cm" style:line-style="solid" style:adjustment="left" style:rel-width="25%" style:color="#000000"/>
+      <style:page-layout-properties fo:page-width="8.2681in" fo:page-height="11.6929in" style:num-format="1" style:print-orientation="portrait" fo:margin-top="0.7874in" fo:margin-bottom="0.7874in" fo:margin-left="0.7874in" fo:margin-right="0.7874in" style:writing-mode="lr-tb" style:layout-grid-color="#c0c0c0" style:layout-grid-lines="20" style:layout-grid-base-height="0.278in" style:layout-grid-ruby-height="0.139in" style:layout-grid-mode="none" style:layout-grid-ruby-below="false" style:layout-grid-print="false" style:layout-grid-display="false" style:footnote-max-height="0in" loext:margin-gutter="0in">
+        <style:footnote-sep style:width="0.0071in" style:distance-before-sep="0.0398in" style:distance-after-sep="0.0398in" style:line-style="solid" style:adjustment="left" style:rel-width="25%" style:color="#000000"/>
       </style:page-layout-properties>
       <style:header-style/>
       <style:footer-style/>
     </style:page-layout>
+    <style:style style:name="Mdp1" style:family="drawing-page">
+      <style:drawing-page-properties draw:background-size="full"/>
+    </style:style>
   </office:automatic-styles>
   <office:master-styles>
-    <style:master-page style:name="Standard" style:page-layout-name="Mpm1"/>
+    <style:master-page style:name="Standard" style:page-layout-name="Mpm1" draw:style-name="Mdp1"/>
   </office:master-styles>
 </office:document-styles>
 </file>
</xml_diff>